<commit_message>
Added Transcript and refined code
</commit_message>
<xml_diff>
--- a/Video Transcript.docx
+++ b/Video Transcript.docx
@@ -12,8 +12,13 @@
       </w:r>
     </w:p>
     <w:p>
-      <w:r>
-        <w:t xml:space="preserve">Chirag: </w:t>
+      <w:proofErr w:type="spellStart"/>
+      <w:r>
+        <w:t>Chirag</w:t>
+      </w:r>
+      <w:proofErr w:type="spellEnd"/>
+      <w:r>
+        <w:t xml:space="preserve">: </w:t>
       </w:r>
     </w:p>
     <w:p>
@@ -21,7 +26,23 @@
         <w:t xml:space="preserve">Hello friends, </w:t>
       </w:r>
       <w:r>
-        <w:t>I am Chirag Jethwa and W</w:t>
+        <w:t xml:space="preserve">I am </w:t>
+      </w:r>
+      <w:proofErr w:type="spellStart"/>
+      <w:r>
+        <w:t>Chirag</w:t>
+      </w:r>
+      <w:proofErr w:type="spellEnd"/>
+      <w:r>
+        <w:t xml:space="preserve"> </w:t>
+      </w:r>
+      <w:proofErr w:type="spellStart"/>
+      <w:r>
+        <w:t>Jethwa</w:t>
+      </w:r>
+      <w:proofErr w:type="spellEnd"/>
+      <w:r>
+        <w:t xml:space="preserve"> and W</w:t>
       </w:r>
       <w:r>
         <w:t>elcome to our channel! Today we are going to solve a problem on linked list.</w:t>
@@ -216,7 +237,25 @@
           <w:sz w:val="21"/>
           <w:szCs w:val="21"/>
         </w:rPr>
-        <w:t>Third method is hashing, which is very efficient, but it has its own limitations. It is a higher level concept so we won’t touch on that yet.</w:t>
+        <w:t xml:space="preserve">Third method is hashing, which is very efficient, but it has its own limitations. It is a higher level concept so </w:t>
+      </w:r>
+      <w:proofErr w:type="gramStart"/>
+      <w:r>
+        <w:rPr>
+          <w:rFonts w:eastAsia="Times New Roman" w:cstheme="minorHAnsi"/>
+          <w:sz w:val="21"/>
+          <w:szCs w:val="21"/>
+        </w:rPr>
+        <w:t>we</w:t>
+      </w:r>
+      <w:proofErr w:type="gramEnd"/>
+      <w:r>
+        <w:rPr>
+          <w:rFonts w:eastAsia="Times New Roman" w:cstheme="minorHAnsi"/>
+          <w:sz w:val="21"/>
+          <w:szCs w:val="21"/>
+        </w:rPr>
+        <w:t xml:space="preserve"> won’t touch on that yet.</w:t>
       </w:r>
     </w:p>
     <w:p>
@@ -254,37 +293,73 @@
           <w:sz w:val="21"/>
           <w:szCs w:val="21"/>
         </w:rPr>
-        <w:t xml:space="preserve">So, before we jump into coding, let’s first visualize the problem statement and its approach. My pal Nikhil and Arnav shall lead you into the visualization world for complete understanding! </w:t>
-      </w:r>
-    </w:p>
-    <w:p>
-      <w:pPr>
-        <w:shd w:val="clear" w:color="auto" w:fill="FFFFFE"/>
-        <w:spacing w:after="0" w:line="285" w:lineRule="atLeast"/>
-        <w:rPr>
-          <w:rFonts w:eastAsia="Times New Roman" w:cstheme="minorHAnsi"/>
-          <w:sz w:val="21"/>
-          <w:szCs w:val="21"/>
-        </w:rPr>
-      </w:pPr>
-    </w:p>
-    <w:p>
-      <w:pPr>
-        <w:shd w:val="clear" w:color="auto" w:fill="FFFFFE"/>
-        <w:spacing w:after="0" w:line="285" w:lineRule="atLeast"/>
-        <w:rPr>
-          <w:rFonts w:eastAsia="Times New Roman" w:cstheme="minorHAnsi"/>
-          <w:sz w:val="21"/>
-          <w:szCs w:val="21"/>
-        </w:rPr>
-      </w:pPr>
-      <w:r>
-        <w:rPr>
-          <w:rFonts w:eastAsia="Times New Roman" w:cstheme="minorHAnsi"/>
-          <w:sz w:val="21"/>
-          <w:szCs w:val="21"/>
-        </w:rPr>
-        <w:t xml:space="preserve">Nikhil/Arnav: </w:t>
+        <w:t xml:space="preserve">So, before we jump into coding, let’s first visualize the problem statement and its approach. My pal Nikhil and </w:t>
+      </w:r>
+      <w:proofErr w:type="spellStart"/>
+      <w:r>
+        <w:rPr>
+          <w:rFonts w:eastAsia="Times New Roman" w:cstheme="minorHAnsi"/>
+          <w:sz w:val="21"/>
+          <w:szCs w:val="21"/>
+        </w:rPr>
+        <w:t>Arnav</w:t>
+      </w:r>
+      <w:proofErr w:type="spellEnd"/>
+      <w:r>
+        <w:rPr>
+          <w:rFonts w:eastAsia="Times New Roman" w:cstheme="minorHAnsi"/>
+          <w:sz w:val="21"/>
+          <w:szCs w:val="21"/>
+        </w:rPr>
+        <w:t xml:space="preserve"> shall lead you into the visualization world for complete understanding! </w:t>
+      </w:r>
+    </w:p>
+    <w:p>
+      <w:pPr>
+        <w:shd w:val="clear" w:color="auto" w:fill="FFFFFE"/>
+        <w:spacing w:after="0" w:line="285" w:lineRule="atLeast"/>
+        <w:rPr>
+          <w:rFonts w:eastAsia="Times New Roman" w:cstheme="minorHAnsi"/>
+          <w:sz w:val="21"/>
+          <w:szCs w:val="21"/>
+        </w:rPr>
+      </w:pPr>
+    </w:p>
+    <w:p>
+      <w:pPr>
+        <w:shd w:val="clear" w:color="auto" w:fill="FFFFFE"/>
+        <w:spacing w:after="0" w:line="285" w:lineRule="atLeast"/>
+        <w:rPr>
+          <w:rFonts w:eastAsia="Times New Roman" w:cstheme="minorHAnsi"/>
+          <w:sz w:val="21"/>
+          <w:szCs w:val="21"/>
+        </w:rPr>
+      </w:pPr>
+      <w:r>
+        <w:rPr>
+          <w:rFonts w:eastAsia="Times New Roman" w:cstheme="minorHAnsi"/>
+          <w:sz w:val="21"/>
+          <w:szCs w:val="21"/>
+        </w:rPr>
+        <w:t>Nikhil/</w:t>
+      </w:r>
+      <w:proofErr w:type="spellStart"/>
+      <w:r>
+        <w:rPr>
+          <w:rFonts w:eastAsia="Times New Roman" w:cstheme="minorHAnsi"/>
+          <w:sz w:val="21"/>
+          <w:szCs w:val="21"/>
+        </w:rPr>
+        <w:t>Arnav</w:t>
+      </w:r>
+      <w:proofErr w:type="spellEnd"/>
+      <w:r>
+        <w:rPr>
+          <w:rFonts w:eastAsia="Times New Roman" w:cstheme="minorHAnsi"/>
+          <w:sz w:val="21"/>
+          <w:szCs w:val="21"/>
+        </w:rPr>
+        <w:t xml:space="preserve">: </w:t>
       </w:r>
       <w:r>
         <w:rPr>
@@ -339,8 +414,18 @@
           <w:sz w:val="21"/>
           <w:szCs w:val="21"/>
         </w:rPr>
-        <w:t>part with Arghyadeep and Jaydeep</w:t>
-      </w:r>
+        <w:t xml:space="preserve">part with Arghyadeep and </w:t>
+      </w:r>
+      <w:proofErr w:type="spellStart"/>
+      <w:r>
+        <w:rPr>
+          <w:rFonts w:eastAsia="Times New Roman" w:cstheme="minorHAnsi"/>
+          <w:sz w:val="21"/>
+          <w:szCs w:val="21"/>
+        </w:rPr>
+        <w:t>Jaydeep</w:t>
+      </w:r>
+      <w:proofErr w:type="spellEnd"/>
       <w:r>
         <w:rPr>
           <w:rFonts w:eastAsia="Times New Roman" w:cstheme="minorHAnsi"/>
@@ -404,7 +489,7 @@
           <w:sz w:val="21"/>
           <w:szCs w:val="21"/>
         </w:rPr>
-        <w:t xml:space="preserve">, </w:t>
+        <w:t>,</w:t>
       </w:r>
       <w:r>
         <w:rPr>
@@ -414,353 +499,621 @@
         </w:rPr>
         <w:t xml:space="preserve"> </w:t>
       </w:r>
+      <w:r>
+        <w:rPr>
+          <w:rFonts w:eastAsia="Times New Roman" w:cstheme="minorHAnsi"/>
+          <w:sz w:val="21"/>
+          <w:szCs w:val="21"/>
+        </w:rPr>
+        <w:t xml:space="preserve">Arghyadeep here.  </w:t>
+      </w:r>
+      <w:r>
+        <w:rPr>
+          <w:rFonts w:eastAsia="Times New Roman" w:cstheme="minorHAnsi"/>
+          <w:sz w:val="21"/>
+          <w:szCs w:val="21"/>
+        </w:rPr>
+        <w:t>We are now going to scan through the code in C to understand the structure of the program and program flow.</w:t>
+      </w:r>
+    </w:p>
+    <w:p>
+      <w:pPr>
+        <w:shd w:val="clear" w:color="auto" w:fill="FFFFFE"/>
+        <w:spacing w:after="0" w:line="285" w:lineRule="atLeast"/>
+        <w:rPr>
+          <w:rFonts w:eastAsia="Times New Roman" w:cstheme="minorHAnsi"/>
+          <w:sz w:val="21"/>
+          <w:szCs w:val="21"/>
+        </w:rPr>
+      </w:pPr>
+      <w:r>
+        <w:rPr>
+          <w:rFonts w:eastAsia="Times New Roman" w:cstheme="minorHAnsi"/>
+          <w:sz w:val="21"/>
+          <w:szCs w:val="21"/>
+        </w:rPr>
+        <w:t xml:space="preserve">So, first, we will import the preprocessor directives </w:t>
+      </w:r>
+      <w:proofErr w:type="spellStart"/>
+      <w:r>
+        <w:rPr>
+          <w:rFonts w:eastAsia="Times New Roman" w:cstheme="minorHAnsi"/>
+          <w:sz w:val="21"/>
+          <w:szCs w:val="21"/>
+        </w:rPr>
+        <w:t>stdio.h</w:t>
+      </w:r>
+      <w:proofErr w:type="spellEnd"/>
+      <w:r>
+        <w:rPr>
+          <w:rFonts w:eastAsia="Times New Roman" w:cstheme="minorHAnsi"/>
+          <w:sz w:val="21"/>
+          <w:szCs w:val="21"/>
+        </w:rPr>
+        <w:t xml:space="preserve"> and </w:t>
+      </w:r>
+      <w:proofErr w:type="spellStart"/>
+      <w:r>
+        <w:rPr>
+          <w:rFonts w:eastAsia="Times New Roman" w:cstheme="minorHAnsi"/>
+          <w:sz w:val="21"/>
+          <w:szCs w:val="21"/>
+        </w:rPr>
+        <w:t>stdlib.h</w:t>
+      </w:r>
+      <w:proofErr w:type="spellEnd"/>
+      <w:r>
+        <w:rPr>
+          <w:rFonts w:eastAsia="Times New Roman" w:cstheme="minorHAnsi"/>
+          <w:sz w:val="21"/>
+          <w:szCs w:val="21"/>
+        </w:rPr>
+        <w:t xml:space="preserve"> before making further progress. Now we shall define a node structure for our linked list, which is our abstract data type.  We define integer type data, and a pointer to next node.  We use </w:t>
+      </w:r>
+      <w:proofErr w:type="spellStart"/>
+      <w:r>
+        <w:rPr>
+          <w:rFonts w:eastAsia="Times New Roman" w:cstheme="minorHAnsi"/>
+          <w:sz w:val="21"/>
+          <w:szCs w:val="21"/>
+        </w:rPr>
+        <w:t>typedef</w:t>
+      </w:r>
+      <w:proofErr w:type="spellEnd"/>
+      <w:r>
+        <w:rPr>
+          <w:rFonts w:eastAsia="Times New Roman" w:cstheme="minorHAnsi"/>
+          <w:sz w:val="21"/>
+          <w:szCs w:val="21"/>
+        </w:rPr>
+        <w:t xml:space="preserve"> to reduce the hassle of typing </w:t>
+      </w:r>
+      <w:proofErr w:type="spellStart"/>
+      <w:r>
+        <w:rPr>
+          <w:rFonts w:eastAsia="Times New Roman" w:cstheme="minorHAnsi"/>
+          <w:sz w:val="21"/>
+          <w:szCs w:val="21"/>
+        </w:rPr>
+        <w:t>struct</w:t>
+      </w:r>
+      <w:proofErr w:type="spellEnd"/>
+      <w:r>
+        <w:rPr>
+          <w:rFonts w:eastAsia="Times New Roman" w:cstheme="minorHAnsi"/>
+          <w:sz w:val="21"/>
+          <w:szCs w:val="21"/>
+        </w:rPr>
+        <w:t xml:space="preserve"> *node everywhere.</w:t>
+      </w:r>
+    </w:p>
+    <w:p>
+      <w:pPr>
+        <w:shd w:val="clear" w:color="auto" w:fill="FFFFFE"/>
+        <w:spacing w:after="0" w:line="285" w:lineRule="atLeast"/>
+        <w:rPr>
+          <w:rFonts w:eastAsia="Times New Roman" w:cstheme="minorHAnsi"/>
+          <w:sz w:val="21"/>
+          <w:szCs w:val="21"/>
+        </w:rPr>
+      </w:pPr>
+      <w:r>
+        <w:rPr>
+          <w:rFonts w:eastAsia="Times New Roman" w:cstheme="minorHAnsi"/>
+          <w:sz w:val="21"/>
+          <w:szCs w:val="21"/>
+        </w:rPr>
+        <w:t>Now we have defined two pointers, end and start to maintain the head and tail of the linked list. We also maintain a counter to count number of elements and max variable to identify the largest value.</w:t>
+      </w:r>
+    </w:p>
+    <w:p>
+      <w:pPr>
+        <w:shd w:val="clear" w:color="auto" w:fill="FFFFFE"/>
+        <w:spacing w:after="0" w:line="285" w:lineRule="atLeast"/>
+        <w:rPr>
+          <w:rFonts w:eastAsia="Times New Roman" w:cstheme="minorHAnsi"/>
+          <w:sz w:val="21"/>
+          <w:szCs w:val="21"/>
+        </w:rPr>
+      </w:pPr>
+    </w:p>
+    <w:p>
+      <w:pPr>
+        <w:shd w:val="clear" w:color="auto" w:fill="FFFFFE"/>
+        <w:spacing w:after="0" w:line="285" w:lineRule="atLeast"/>
+        <w:rPr>
+          <w:rFonts w:eastAsia="Times New Roman" w:cstheme="minorHAnsi"/>
+          <w:sz w:val="21"/>
+          <w:szCs w:val="21"/>
+        </w:rPr>
+      </w:pPr>
+      <w:r>
+        <w:rPr>
+          <w:rFonts w:eastAsia="Times New Roman" w:cstheme="minorHAnsi"/>
+          <w:sz w:val="21"/>
+          <w:szCs w:val="21"/>
+        </w:rPr>
+        <w:t xml:space="preserve">Now, let’s start defining functions for different operations </w:t>
+      </w:r>
+      <w:r>
+        <w:rPr>
+          <w:rFonts w:eastAsia="Times New Roman" w:cstheme="minorHAnsi"/>
+          <w:sz w:val="21"/>
+          <w:szCs w:val="21"/>
+        </w:rPr>
+        <w:t>on our linked list.</w:t>
+      </w:r>
+    </w:p>
+    <w:p>
+      <w:pPr>
+        <w:shd w:val="clear" w:color="auto" w:fill="FFFFFE"/>
+        <w:spacing w:after="0" w:line="285" w:lineRule="atLeast"/>
+        <w:rPr>
+          <w:rFonts w:eastAsia="Times New Roman" w:cstheme="minorHAnsi"/>
+          <w:sz w:val="21"/>
+          <w:szCs w:val="21"/>
+        </w:rPr>
+      </w:pPr>
+    </w:p>
+    <w:p>
+      <w:pPr>
+        <w:shd w:val="clear" w:color="auto" w:fill="FFFFFE"/>
+        <w:spacing w:after="0" w:line="285" w:lineRule="atLeast"/>
+        <w:rPr>
+          <w:rFonts w:eastAsia="Times New Roman" w:cstheme="minorHAnsi"/>
+          <w:sz w:val="21"/>
+          <w:szCs w:val="21"/>
+        </w:rPr>
+      </w:pPr>
+      <w:r>
+        <w:rPr>
+          <w:rFonts w:eastAsia="Times New Roman" w:cstheme="minorHAnsi"/>
+          <w:sz w:val="21"/>
+          <w:szCs w:val="21"/>
+        </w:rPr>
+        <w:t xml:space="preserve">We first define the function </w:t>
+      </w:r>
+      <w:proofErr w:type="spellStart"/>
+      <w:r>
+        <w:rPr>
+          <w:rFonts w:eastAsia="Times New Roman" w:cstheme="minorHAnsi"/>
+          <w:sz w:val="21"/>
+          <w:szCs w:val="21"/>
+        </w:rPr>
+        <w:t>int</w:t>
+      </w:r>
+      <w:proofErr w:type="spellEnd"/>
+      <w:r>
+        <w:rPr>
+          <w:rFonts w:eastAsia="Times New Roman" w:cstheme="minorHAnsi"/>
+          <w:sz w:val="21"/>
+          <w:szCs w:val="21"/>
+        </w:rPr>
+        <w:t xml:space="preserve"> insert</w:t>
+      </w:r>
+      <w:r>
+        <w:rPr>
+          <w:rFonts w:eastAsia="Times New Roman" w:cstheme="minorHAnsi"/>
+          <w:sz w:val="21"/>
+          <w:szCs w:val="21"/>
+        </w:rPr>
+        <w:t xml:space="preserve"> </w:t>
+      </w:r>
+      <w:r>
+        <w:rPr>
+          <w:rFonts w:eastAsia="Times New Roman" w:cstheme="minorHAnsi"/>
+          <w:sz w:val="21"/>
+          <w:szCs w:val="21"/>
+        </w:rPr>
+        <w:t>(</w:t>
+      </w:r>
+      <w:proofErr w:type="spellStart"/>
+      <w:r>
+        <w:rPr>
+          <w:rFonts w:eastAsia="Times New Roman" w:cstheme="minorHAnsi"/>
+          <w:sz w:val="21"/>
+          <w:szCs w:val="21"/>
+        </w:rPr>
+        <w:t>int</w:t>
+      </w:r>
+      <w:proofErr w:type="spellEnd"/>
+      <w:r>
+        <w:rPr>
+          <w:rFonts w:eastAsia="Times New Roman" w:cstheme="minorHAnsi"/>
+          <w:sz w:val="21"/>
+          <w:szCs w:val="21"/>
+        </w:rPr>
+        <w:t xml:space="preserve"> x, </w:t>
+      </w:r>
+      <w:proofErr w:type="spellStart"/>
+      <w:r>
+        <w:rPr>
+          <w:rFonts w:eastAsia="Times New Roman" w:cstheme="minorHAnsi"/>
+          <w:sz w:val="21"/>
+          <w:szCs w:val="21"/>
+        </w:rPr>
+        <w:t>int</w:t>
+      </w:r>
+      <w:proofErr w:type="spellEnd"/>
+      <w:r>
+        <w:rPr>
+          <w:rFonts w:eastAsia="Times New Roman" w:cstheme="minorHAnsi"/>
+          <w:sz w:val="21"/>
+          <w:szCs w:val="21"/>
+        </w:rPr>
+        <w:t xml:space="preserve"> position). It takes in the element to be inserted along with its position from the user. However, if user enters multiple values at same position, the previous nodes keep </w:t>
+      </w:r>
+      <w:r>
+        <w:rPr>
+          <w:rFonts w:eastAsia="Times New Roman" w:cstheme="minorHAnsi"/>
+          <w:sz w:val="21"/>
+          <w:szCs w:val="21"/>
+        </w:rPr>
+        <w:lastRenderedPageBreak/>
+        <w:t xml:space="preserve">shifting right. </w:t>
+      </w:r>
+      <w:r>
+        <w:rPr>
+          <w:rFonts w:eastAsia="Times New Roman" w:cstheme="minorHAnsi"/>
+          <w:sz w:val="21"/>
+          <w:szCs w:val="21"/>
+        </w:rPr>
+        <w:t xml:space="preserve"> You can see that we have defined two pointers; </w:t>
+      </w:r>
+      <w:proofErr w:type="spellStart"/>
+      <w:r>
+        <w:rPr>
+          <w:rFonts w:eastAsia="Times New Roman" w:cstheme="minorHAnsi"/>
+          <w:sz w:val="21"/>
+          <w:szCs w:val="21"/>
+        </w:rPr>
+        <w:t>ptr</w:t>
+      </w:r>
+      <w:proofErr w:type="spellEnd"/>
+      <w:r>
+        <w:rPr>
+          <w:rFonts w:eastAsia="Times New Roman" w:cstheme="minorHAnsi"/>
+          <w:sz w:val="21"/>
+          <w:szCs w:val="21"/>
+        </w:rPr>
+        <w:t xml:space="preserve"> and p. </w:t>
+      </w:r>
+      <w:proofErr w:type="spellStart"/>
+      <w:r>
+        <w:rPr>
+          <w:rFonts w:eastAsia="Times New Roman" w:cstheme="minorHAnsi"/>
+          <w:sz w:val="21"/>
+          <w:szCs w:val="21"/>
+        </w:rPr>
+        <w:t>ptr</w:t>
+      </w:r>
+      <w:proofErr w:type="spellEnd"/>
+      <w:r>
+        <w:rPr>
+          <w:rFonts w:eastAsia="Times New Roman" w:cstheme="minorHAnsi"/>
+          <w:sz w:val="21"/>
+          <w:szCs w:val="21"/>
+        </w:rPr>
+        <w:t xml:space="preserve"> is used to </w:t>
+      </w:r>
+      <w:r>
+        <w:rPr>
+          <w:rFonts w:eastAsia="Times New Roman" w:cstheme="minorHAnsi"/>
+          <w:sz w:val="21"/>
+          <w:szCs w:val="21"/>
+        </w:rPr>
+        <w:t>create</w:t>
+      </w:r>
+      <w:r>
+        <w:rPr>
+          <w:rFonts w:eastAsia="Times New Roman" w:cstheme="minorHAnsi"/>
+          <w:sz w:val="21"/>
+          <w:szCs w:val="21"/>
+        </w:rPr>
+        <w:t xml:space="preserve"> new node each time the insert function is called. </w:t>
+      </w:r>
+      <w:r>
+        <w:rPr>
+          <w:rFonts w:eastAsia="Times New Roman" w:cstheme="minorHAnsi"/>
+          <w:sz w:val="21"/>
+          <w:szCs w:val="21"/>
+        </w:rPr>
+        <w:t xml:space="preserve">Now we run through various conditions checking. If the inserted element is bigger than the current value of variable max, we reinitialize value of max to inserted element. This is being done to identify the largest element in the linked list.  </w:t>
+      </w:r>
+    </w:p>
+    <w:p>
+      <w:pPr>
+        <w:shd w:val="clear" w:color="auto" w:fill="FFFFFE"/>
+        <w:spacing w:after="0" w:line="285" w:lineRule="atLeast"/>
+        <w:rPr>
+          <w:rFonts w:eastAsia="Times New Roman" w:cstheme="minorHAnsi"/>
+          <w:sz w:val="21"/>
+          <w:szCs w:val="21"/>
+        </w:rPr>
+      </w:pPr>
+      <w:r>
+        <w:rPr>
+          <w:rFonts w:eastAsia="Times New Roman" w:cstheme="minorHAnsi"/>
+          <w:sz w:val="21"/>
+          <w:szCs w:val="21"/>
+        </w:rPr>
+        <w:t xml:space="preserve">Next if statement is quite obvious, is for error handling when we reach end of linked list. </w:t>
+      </w:r>
+      <w:r>
+        <w:rPr>
+          <w:rFonts w:eastAsia="Times New Roman" w:cstheme="minorHAnsi"/>
+          <w:sz w:val="21"/>
+          <w:szCs w:val="21"/>
+        </w:rPr>
+        <w:t>If we are creating first node, that implies the start pointer and end pointer are the same and they both point to the first node.</w:t>
+      </w:r>
+    </w:p>
+    <w:p>
+      <w:pPr>
+        <w:shd w:val="clear" w:color="auto" w:fill="FFFFFE"/>
+        <w:spacing w:after="0" w:line="285" w:lineRule="atLeast"/>
+        <w:rPr>
+          <w:rFonts w:eastAsia="Times New Roman" w:cstheme="minorHAnsi"/>
+          <w:sz w:val="21"/>
+          <w:szCs w:val="21"/>
+        </w:rPr>
+      </w:pPr>
+      <w:r>
+        <w:rPr>
+          <w:rFonts w:eastAsia="Times New Roman" w:cstheme="minorHAnsi"/>
+          <w:sz w:val="21"/>
+          <w:szCs w:val="21"/>
+        </w:rPr>
+        <w:t xml:space="preserve">Next condition check is if the element position entered is more than the total number of elements present in the linked list. </w:t>
+      </w:r>
+      <w:r>
+        <w:rPr>
+          <w:rFonts w:eastAsia="Times New Roman" w:cstheme="minorHAnsi"/>
+          <w:sz w:val="21"/>
+          <w:szCs w:val="21"/>
+        </w:rPr>
+        <w:t xml:space="preserve">If it is so, the element is added at the end of the current linked list. If the position of element entered is 1, it implies that it’s supposed to be added in the beginning and the start pointer should point to it. If the position entered doesn’t fall under any of the above conditions discussed, we add the element at the user-entered position and shuffle the links among the node. </w:t>
+      </w:r>
+      <w:r>
+        <w:rPr>
+          <w:rFonts w:eastAsia="Times New Roman" w:cstheme="minorHAnsi"/>
+          <w:sz w:val="21"/>
+          <w:szCs w:val="21"/>
+        </w:rPr>
+        <w:t xml:space="preserve"> After all conditions are checked, we increment the counter by 1. </w:t>
+      </w:r>
+    </w:p>
+    <w:p>
+      <w:pPr>
+        <w:shd w:val="clear" w:color="auto" w:fill="FFFFFE"/>
+        <w:spacing w:after="0" w:line="285" w:lineRule="atLeast"/>
+        <w:rPr>
+          <w:rFonts w:eastAsia="Times New Roman" w:cstheme="minorHAnsi"/>
+          <w:sz w:val="21"/>
+          <w:szCs w:val="21"/>
+        </w:rPr>
+      </w:pPr>
+    </w:p>
+    <w:p>
+      <w:pPr>
+        <w:shd w:val="clear" w:color="auto" w:fill="FFFFFE"/>
+        <w:spacing w:after="0" w:line="285" w:lineRule="atLeast"/>
+        <w:rPr>
+          <w:rFonts w:eastAsia="Times New Roman" w:cstheme="minorHAnsi"/>
+          <w:sz w:val="21"/>
+          <w:szCs w:val="21"/>
+        </w:rPr>
+      </w:pPr>
+      <w:r>
+        <w:rPr>
+          <w:rFonts w:eastAsia="Times New Roman" w:cstheme="minorHAnsi"/>
+          <w:sz w:val="21"/>
+          <w:szCs w:val="21"/>
+        </w:rPr>
+        <w:t xml:space="preserve">Now let’s check out the duplicate function. </w:t>
+      </w:r>
+      <w:r>
+        <w:rPr>
+          <w:rFonts w:eastAsia="Times New Roman" w:cstheme="minorHAnsi"/>
+          <w:sz w:val="21"/>
+          <w:szCs w:val="21"/>
+        </w:rPr>
+        <w:t xml:space="preserve">This function has been defined to identify and count the number of duplicates present in the linked list. We define a pointer p for traversing and few </w:t>
+      </w:r>
+      <w:proofErr w:type="spellStart"/>
+      <w:r>
+        <w:rPr>
+          <w:rFonts w:eastAsia="Times New Roman" w:cstheme="minorHAnsi"/>
+          <w:sz w:val="21"/>
+          <w:szCs w:val="21"/>
+        </w:rPr>
+        <w:t>int</w:t>
+      </w:r>
+      <w:proofErr w:type="spellEnd"/>
+      <w:r>
+        <w:rPr>
+          <w:rFonts w:eastAsia="Times New Roman" w:cstheme="minorHAnsi"/>
+          <w:sz w:val="21"/>
+          <w:szCs w:val="21"/>
+        </w:rPr>
+        <w:t xml:space="preserve"> type variables for maintaining the count of duplicates and flag variable to check if list is duplicate free. </w:t>
+      </w:r>
+    </w:p>
+    <w:p>
+      <w:pPr>
+        <w:shd w:val="clear" w:color="auto" w:fill="FFFFFE"/>
+        <w:spacing w:after="0" w:line="285" w:lineRule="atLeast"/>
+        <w:rPr>
+          <w:rFonts w:eastAsia="Times New Roman" w:cstheme="minorHAnsi"/>
+          <w:sz w:val="21"/>
+          <w:szCs w:val="21"/>
+        </w:rPr>
+      </w:pPr>
+      <w:r>
+        <w:rPr>
+          <w:rFonts w:eastAsia="Times New Roman" w:cstheme="minorHAnsi"/>
+          <w:sz w:val="21"/>
+          <w:szCs w:val="21"/>
+        </w:rPr>
+        <w:t xml:space="preserve">Now we define </w:t>
+      </w:r>
+      <w:proofErr w:type="gramStart"/>
+      <w:r>
+        <w:rPr>
+          <w:rFonts w:eastAsia="Times New Roman" w:cstheme="minorHAnsi"/>
+          <w:sz w:val="21"/>
+          <w:szCs w:val="21"/>
+        </w:rPr>
+        <w:t>a for</w:t>
+      </w:r>
+      <w:proofErr w:type="gramEnd"/>
+      <w:r>
+        <w:rPr>
+          <w:rFonts w:eastAsia="Times New Roman" w:cstheme="minorHAnsi"/>
+          <w:sz w:val="21"/>
+          <w:szCs w:val="21"/>
+        </w:rPr>
+        <w:t xml:space="preserve"> loop which will run till max element encountered.  We set pointer p to start node and set repeat counter to zero. Inside the while loop, we traverse till the end of the linked list and check if the variable i is equal to value of the data present at node p. If it is equal, we increment counter by 1 and retrieve the value of that node in temp variable. Now if the value of the </w:t>
+      </w:r>
+      <w:proofErr w:type="spellStart"/>
+      <w:r>
+        <w:rPr>
+          <w:rFonts w:eastAsia="Times New Roman" w:cstheme="minorHAnsi"/>
+          <w:sz w:val="21"/>
+          <w:szCs w:val="21"/>
+        </w:rPr>
+        <w:t>rpt</w:t>
+      </w:r>
+      <w:proofErr w:type="spellEnd"/>
+      <w:r>
+        <w:rPr>
+          <w:rFonts w:eastAsia="Times New Roman" w:cstheme="minorHAnsi"/>
+          <w:sz w:val="21"/>
+          <w:szCs w:val="21"/>
+        </w:rPr>
+        <w:t xml:space="preserve"> variable is more than 1, it implies the element is repeated in the linked list and we accordingly print the element along with its number of occurrences. If flag variable is 0, i.e. it does not get changed in the e</w:t>
+      </w:r>
+      <w:r>
+        <w:rPr>
+          <w:rFonts w:eastAsia="Times New Roman" w:cstheme="minorHAnsi"/>
+          <w:sz w:val="21"/>
+          <w:szCs w:val="21"/>
+        </w:rPr>
+        <w:t xml:space="preserve">ntire loop of complexity </w:t>
+      </w:r>
+      <w:proofErr w:type="gramStart"/>
+      <w:r>
+        <w:rPr>
+          <w:rFonts w:eastAsia="Times New Roman" w:cstheme="minorHAnsi"/>
+          <w:sz w:val="21"/>
+          <w:szCs w:val="21"/>
+        </w:rPr>
+        <w:t>O(</w:t>
+      </w:r>
+      <w:proofErr w:type="gramEnd"/>
+      <w:r>
+        <w:rPr>
+          <w:rFonts w:eastAsia="Times New Roman" w:cstheme="minorHAnsi"/>
+          <w:sz w:val="21"/>
+          <w:szCs w:val="21"/>
+        </w:rPr>
+        <w:t>n</w:t>
+      </w:r>
+      <w:r>
+        <w:rPr>
+          <w:rFonts w:eastAsia="Times New Roman" w:cstheme="minorHAnsi"/>
+          <w:sz w:val="21"/>
+          <w:szCs w:val="21"/>
+          <w:vertAlign w:val="superscript"/>
+        </w:rPr>
+        <w:t>2</w:t>
+      </w:r>
+      <w:r>
+        <w:rPr>
+          <w:rFonts w:eastAsia="Times New Roman" w:cstheme="minorHAnsi"/>
+          <w:sz w:val="21"/>
+          <w:szCs w:val="21"/>
+        </w:rPr>
+        <w:t>)</w:t>
+      </w:r>
+      <w:r>
+        <w:rPr>
+          <w:rFonts w:eastAsia="Times New Roman" w:cstheme="minorHAnsi"/>
+          <w:sz w:val="21"/>
+          <w:szCs w:val="21"/>
+        </w:rPr>
+        <w:t xml:space="preserve">, it implies that there are no repeat elements.  </w:t>
+      </w:r>
+    </w:p>
+    <w:p>
+      <w:pPr>
+        <w:shd w:val="clear" w:color="auto" w:fill="FFFFFE"/>
+        <w:spacing w:after="0" w:line="285" w:lineRule="atLeast"/>
+        <w:rPr>
+          <w:rFonts w:eastAsia="Times New Roman" w:cstheme="minorHAnsi"/>
+          <w:sz w:val="21"/>
+          <w:szCs w:val="21"/>
+        </w:rPr>
+      </w:pPr>
+      <w:r>
+        <w:rPr>
+          <w:rFonts w:eastAsia="Times New Roman" w:cstheme="minorHAnsi"/>
+          <w:sz w:val="21"/>
+          <w:szCs w:val="21"/>
+        </w:rPr>
+        <w:t xml:space="preserve">Now, to explain the remaining functions, I would request my friend </w:t>
+      </w:r>
+      <w:proofErr w:type="spellStart"/>
+      <w:r>
+        <w:rPr>
+          <w:rFonts w:eastAsia="Times New Roman" w:cstheme="minorHAnsi"/>
+          <w:sz w:val="21"/>
+          <w:szCs w:val="21"/>
+        </w:rPr>
+        <w:t>Jaydeep</w:t>
+      </w:r>
+      <w:proofErr w:type="spellEnd"/>
+      <w:r>
+        <w:rPr>
+          <w:rFonts w:eastAsia="Times New Roman" w:cstheme="minorHAnsi"/>
+          <w:sz w:val="21"/>
+          <w:szCs w:val="21"/>
+        </w:rPr>
+        <w:t xml:space="preserve"> to kindly take this ahead. </w:t>
+      </w:r>
+    </w:p>
+    <w:p>
+      <w:pPr>
+        <w:shd w:val="clear" w:color="auto" w:fill="FFFFFE"/>
+        <w:spacing w:after="0" w:line="285" w:lineRule="atLeast"/>
+        <w:rPr>
+          <w:rFonts w:eastAsia="Times New Roman" w:cstheme="minorHAnsi"/>
+          <w:sz w:val="21"/>
+          <w:szCs w:val="21"/>
+        </w:rPr>
+      </w:pPr>
       <w:bookmarkStart w:id="0" w:name="_GoBack"/>
       <w:bookmarkEnd w:id="0"/>
-      <w:r>
-        <w:rPr>
-          <w:rFonts w:eastAsia="Times New Roman" w:cstheme="minorHAnsi"/>
-          <w:sz w:val="21"/>
-          <w:szCs w:val="21"/>
-        </w:rPr>
-        <w:t xml:space="preserve">Arghyadeep here.  </w:t>
-      </w:r>
-      <w:r>
-        <w:rPr>
-          <w:rFonts w:eastAsia="Times New Roman" w:cstheme="minorHAnsi"/>
-          <w:sz w:val="21"/>
-          <w:szCs w:val="21"/>
-        </w:rPr>
-        <w:t>We are now going to scan through the code in C to understand the structure of the program and program flow.</w:t>
-      </w:r>
-    </w:p>
-    <w:p>
-      <w:pPr>
-        <w:shd w:val="clear" w:color="auto" w:fill="FFFFFE"/>
-        <w:spacing w:after="0" w:line="285" w:lineRule="atLeast"/>
-        <w:rPr>
-          <w:rFonts w:eastAsia="Times New Roman" w:cstheme="minorHAnsi"/>
-          <w:sz w:val="21"/>
-          <w:szCs w:val="21"/>
-        </w:rPr>
-      </w:pPr>
-      <w:r>
-        <w:rPr>
-          <w:rFonts w:eastAsia="Times New Roman" w:cstheme="minorHAnsi"/>
-          <w:sz w:val="21"/>
-          <w:szCs w:val="21"/>
-        </w:rPr>
-        <w:t>So, first, we will import the preprocessor directives stdio.h and stdlib.h before making further progress. Now we shall define a node structure for our linked list, which is our abstract data type.  We define integer type data, and a pointer to next node.  We use typedef to reduce the hassle of typing struct *node everywhere.</w:t>
-      </w:r>
-    </w:p>
-    <w:p>
-      <w:pPr>
-        <w:shd w:val="clear" w:color="auto" w:fill="FFFFFE"/>
-        <w:spacing w:after="0" w:line="285" w:lineRule="atLeast"/>
-        <w:rPr>
-          <w:rFonts w:eastAsia="Times New Roman" w:cstheme="minorHAnsi"/>
-          <w:sz w:val="21"/>
-          <w:szCs w:val="21"/>
-        </w:rPr>
-      </w:pPr>
-      <w:r>
-        <w:rPr>
-          <w:rFonts w:eastAsia="Times New Roman" w:cstheme="minorHAnsi"/>
-          <w:sz w:val="21"/>
-          <w:szCs w:val="21"/>
-        </w:rPr>
-        <w:t>Now we have defined two pointers, end and start to maintain the head and tail of the linked list. We also maintain a counter to count number of elements and max variable to identify the largest value.</w:t>
-      </w:r>
-    </w:p>
-    <w:p>
-      <w:pPr>
-        <w:shd w:val="clear" w:color="auto" w:fill="FFFFFE"/>
-        <w:spacing w:after="0" w:line="285" w:lineRule="atLeast"/>
-        <w:rPr>
-          <w:rFonts w:eastAsia="Times New Roman" w:cstheme="minorHAnsi"/>
-          <w:sz w:val="21"/>
-          <w:szCs w:val="21"/>
-        </w:rPr>
-      </w:pPr>
-    </w:p>
-    <w:p>
-      <w:pPr>
-        <w:shd w:val="clear" w:color="auto" w:fill="FFFFFE"/>
-        <w:spacing w:after="0" w:line="285" w:lineRule="atLeast"/>
-        <w:rPr>
-          <w:rFonts w:eastAsia="Times New Roman" w:cstheme="minorHAnsi"/>
-          <w:sz w:val="21"/>
-          <w:szCs w:val="21"/>
-        </w:rPr>
-      </w:pPr>
-      <w:r>
-        <w:rPr>
-          <w:rFonts w:eastAsia="Times New Roman" w:cstheme="minorHAnsi"/>
-          <w:sz w:val="21"/>
-          <w:szCs w:val="21"/>
-        </w:rPr>
-        <w:t xml:space="preserve">Now, let’s start defining functions for different operations </w:t>
-      </w:r>
-      <w:r>
-        <w:rPr>
-          <w:rFonts w:eastAsia="Times New Roman" w:cstheme="minorHAnsi"/>
-          <w:sz w:val="21"/>
-          <w:szCs w:val="21"/>
-        </w:rPr>
-        <w:t>on our linked list.</w:t>
-      </w:r>
-    </w:p>
-    <w:p>
-      <w:pPr>
-        <w:shd w:val="clear" w:color="auto" w:fill="FFFFFE"/>
-        <w:spacing w:after="0" w:line="285" w:lineRule="atLeast"/>
-        <w:rPr>
-          <w:rFonts w:eastAsia="Times New Roman" w:cstheme="minorHAnsi"/>
-          <w:sz w:val="21"/>
-          <w:szCs w:val="21"/>
-        </w:rPr>
-      </w:pPr>
-    </w:p>
-    <w:p>
-      <w:pPr>
-        <w:shd w:val="clear" w:color="auto" w:fill="FFFFFE"/>
-        <w:spacing w:after="0" w:line="285" w:lineRule="atLeast"/>
-        <w:rPr>
-          <w:rFonts w:eastAsia="Times New Roman" w:cstheme="minorHAnsi"/>
-          <w:sz w:val="21"/>
-          <w:szCs w:val="21"/>
-        </w:rPr>
-      </w:pPr>
-      <w:r>
-        <w:rPr>
-          <w:rFonts w:eastAsia="Times New Roman" w:cstheme="minorHAnsi"/>
-          <w:sz w:val="21"/>
-          <w:szCs w:val="21"/>
-        </w:rPr>
-        <w:t xml:space="preserve">We first define the function int insert(int x, int position). It takes in the element to be inserted along with its position from the user. However, if user enters multiple values at same position, the previous nodes keep </w:t>
-      </w:r>
-      <w:r>
-        <w:rPr>
-          <w:rFonts w:eastAsia="Times New Roman" w:cstheme="minorHAnsi"/>
-          <w:sz w:val="21"/>
-          <w:szCs w:val="21"/>
-        </w:rPr>
-        <w:lastRenderedPageBreak/>
-        <w:t xml:space="preserve">shifting right. </w:t>
-      </w:r>
-      <w:r>
-        <w:rPr>
-          <w:rFonts w:eastAsia="Times New Roman" w:cstheme="minorHAnsi"/>
-          <w:sz w:val="21"/>
-          <w:szCs w:val="21"/>
-        </w:rPr>
-        <w:t xml:space="preserve"> You can see that we have defined two pointers; ptr and p. ptr is used to </w:t>
-      </w:r>
-      <w:r>
-        <w:rPr>
-          <w:rFonts w:eastAsia="Times New Roman" w:cstheme="minorHAnsi"/>
-          <w:sz w:val="21"/>
-          <w:szCs w:val="21"/>
-        </w:rPr>
-        <w:t>create</w:t>
-      </w:r>
-      <w:r>
-        <w:rPr>
-          <w:rFonts w:eastAsia="Times New Roman" w:cstheme="minorHAnsi"/>
-          <w:sz w:val="21"/>
-          <w:szCs w:val="21"/>
-        </w:rPr>
-        <w:t xml:space="preserve"> new node each time the insert function is called. </w:t>
-      </w:r>
-      <w:r>
-        <w:rPr>
-          <w:rFonts w:eastAsia="Times New Roman" w:cstheme="minorHAnsi"/>
-          <w:sz w:val="21"/>
-          <w:szCs w:val="21"/>
-        </w:rPr>
-        <w:t xml:space="preserve">Now we run through various conditions checking. If the inserted element is bigger than the current value of variable max, we reinitialize value of max to inserted element. This is being done to identify the largest element in the linked list.  </w:t>
-      </w:r>
-    </w:p>
-    <w:p>
-      <w:pPr>
-        <w:shd w:val="clear" w:color="auto" w:fill="FFFFFE"/>
-        <w:spacing w:after="0" w:line="285" w:lineRule="atLeast"/>
-        <w:rPr>
-          <w:rFonts w:eastAsia="Times New Roman" w:cstheme="minorHAnsi"/>
-          <w:sz w:val="21"/>
-          <w:szCs w:val="21"/>
-        </w:rPr>
-      </w:pPr>
-      <w:r>
-        <w:rPr>
-          <w:rFonts w:eastAsia="Times New Roman" w:cstheme="minorHAnsi"/>
-          <w:sz w:val="21"/>
-          <w:szCs w:val="21"/>
-        </w:rPr>
-        <w:t xml:space="preserve">Next if statement is quite obvious, is for error handling when we reach end of linked list. </w:t>
-      </w:r>
-      <w:r>
-        <w:rPr>
-          <w:rFonts w:eastAsia="Times New Roman" w:cstheme="minorHAnsi"/>
-          <w:sz w:val="21"/>
-          <w:szCs w:val="21"/>
-        </w:rPr>
-        <w:t>If we are creating first node, that implies the start pointer and end pointer are the same and they both point to the first node.</w:t>
-      </w:r>
-    </w:p>
-    <w:p>
-      <w:pPr>
-        <w:shd w:val="clear" w:color="auto" w:fill="FFFFFE"/>
-        <w:spacing w:after="0" w:line="285" w:lineRule="atLeast"/>
-        <w:rPr>
-          <w:rFonts w:eastAsia="Times New Roman" w:cstheme="minorHAnsi"/>
-          <w:sz w:val="21"/>
-          <w:szCs w:val="21"/>
-        </w:rPr>
-      </w:pPr>
-      <w:r>
-        <w:rPr>
-          <w:rFonts w:eastAsia="Times New Roman" w:cstheme="minorHAnsi"/>
-          <w:sz w:val="21"/>
-          <w:szCs w:val="21"/>
-        </w:rPr>
-        <w:t xml:space="preserve">Next condition check is if the element position entered is more than the total number of elements present in the linked list. </w:t>
-      </w:r>
-      <w:r>
-        <w:rPr>
-          <w:rFonts w:eastAsia="Times New Roman" w:cstheme="minorHAnsi"/>
-          <w:sz w:val="21"/>
-          <w:szCs w:val="21"/>
-        </w:rPr>
-        <w:t xml:space="preserve">If it is so, the element is added at the end of the current linked list. If the position of element entered is 1, it implies that it’s supposed to be added in the beginning and the start pointer should point to it. If the position entered doesn’t fall under any of the above conditions discussed, we add the element at the user-entered position and shuffle the links among the node. </w:t>
-      </w:r>
-      <w:r>
-        <w:rPr>
-          <w:rFonts w:eastAsia="Times New Roman" w:cstheme="minorHAnsi"/>
-          <w:sz w:val="21"/>
-          <w:szCs w:val="21"/>
-        </w:rPr>
-        <w:t xml:space="preserve"> After all conditions are checked, we increment the counter by 1. </w:t>
-      </w:r>
-    </w:p>
-    <w:p>
-      <w:pPr>
-        <w:shd w:val="clear" w:color="auto" w:fill="FFFFFE"/>
-        <w:spacing w:after="0" w:line="285" w:lineRule="atLeast"/>
-        <w:rPr>
-          <w:rFonts w:eastAsia="Times New Roman" w:cstheme="minorHAnsi"/>
-          <w:sz w:val="21"/>
-          <w:szCs w:val="21"/>
-        </w:rPr>
-      </w:pPr>
-    </w:p>
-    <w:p>
-      <w:pPr>
-        <w:shd w:val="clear" w:color="auto" w:fill="FFFFFE"/>
-        <w:spacing w:after="0" w:line="285" w:lineRule="atLeast"/>
-        <w:rPr>
-          <w:rFonts w:eastAsia="Times New Roman" w:cstheme="minorHAnsi"/>
-          <w:sz w:val="21"/>
-          <w:szCs w:val="21"/>
-        </w:rPr>
-      </w:pPr>
-      <w:r>
-        <w:rPr>
-          <w:rFonts w:eastAsia="Times New Roman" w:cstheme="minorHAnsi"/>
-          <w:sz w:val="21"/>
-          <w:szCs w:val="21"/>
-        </w:rPr>
-        <w:t xml:space="preserve">Now let’s check out the duplicate function. </w:t>
-      </w:r>
-      <w:r>
-        <w:rPr>
-          <w:rFonts w:eastAsia="Times New Roman" w:cstheme="minorHAnsi"/>
-          <w:sz w:val="21"/>
-          <w:szCs w:val="21"/>
-        </w:rPr>
-        <w:t xml:space="preserve">This function has been defined to identify and count the number of duplicates present in the linked list. We define a pointer p for traversing and few int type variables for maintaining the count of duplicates and flag variable to check if list is duplicate free. </w:t>
-      </w:r>
-    </w:p>
-    <w:p>
-      <w:pPr>
-        <w:shd w:val="clear" w:color="auto" w:fill="FFFFFE"/>
-        <w:spacing w:after="0" w:line="285" w:lineRule="atLeast"/>
-        <w:rPr>
-          <w:rFonts w:eastAsia="Times New Roman" w:cstheme="minorHAnsi"/>
-          <w:sz w:val="21"/>
-          <w:szCs w:val="21"/>
-        </w:rPr>
-      </w:pPr>
-      <w:r>
-        <w:rPr>
-          <w:rFonts w:eastAsia="Times New Roman" w:cstheme="minorHAnsi"/>
-          <w:sz w:val="21"/>
-          <w:szCs w:val="21"/>
-        </w:rPr>
-        <w:t>Now we define a for loop which will run till max element encountered.  We set pointer p to start node and set repeat counter to zero. Inside the while loop, we traverse till the end of the linked list and check if the variable i is equal to value of the data present at node p. If it is equal, we increment counter by 1 and retrieve the value of that node in temp variable. Now if the value of the rpt variable is more than 1, it implies the element is repeated in the linked list and we accordingly print the element along with its number of occurrences. If flag variable is 0, i.e. it does not get changed in the e</w:t>
-      </w:r>
-      <w:r>
-        <w:rPr>
-          <w:rFonts w:eastAsia="Times New Roman" w:cstheme="minorHAnsi"/>
-          <w:sz w:val="21"/>
-          <w:szCs w:val="21"/>
-        </w:rPr>
-        <w:t>ntire loop of complexity O(n</w:t>
-      </w:r>
-      <w:r>
-        <w:rPr>
-          <w:rFonts w:eastAsia="Times New Roman" w:cstheme="minorHAnsi"/>
-          <w:sz w:val="21"/>
-          <w:szCs w:val="21"/>
-          <w:vertAlign w:val="superscript"/>
-        </w:rPr>
-        <w:t>2</w:t>
-      </w:r>
-      <w:r>
-        <w:rPr>
-          <w:rFonts w:eastAsia="Times New Roman" w:cstheme="minorHAnsi"/>
-          <w:sz w:val="21"/>
-          <w:szCs w:val="21"/>
-        </w:rPr>
-        <w:t>)</w:t>
-      </w:r>
-      <w:r>
-        <w:rPr>
-          <w:rFonts w:eastAsia="Times New Roman" w:cstheme="minorHAnsi"/>
-          <w:sz w:val="21"/>
-          <w:szCs w:val="21"/>
-        </w:rPr>
-        <w:t xml:space="preserve">, it implies that there are no repeat elements.  </w:t>
-      </w:r>
-    </w:p>
-    <w:p>
-      <w:pPr>
-        <w:shd w:val="clear" w:color="auto" w:fill="FFFFFE"/>
-        <w:spacing w:after="0" w:line="285" w:lineRule="atLeast"/>
-        <w:rPr>
-          <w:rFonts w:eastAsia="Times New Roman" w:cstheme="minorHAnsi"/>
-          <w:sz w:val="21"/>
-          <w:szCs w:val="21"/>
-        </w:rPr>
-      </w:pPr>
-      <w:r>
-        <w:rPr>
-          <w:rFonts w:eastAsia="Times New Roman" w:cstheme="minorHAnsi"/>
-          <w:sz w:val="21"/>
-          <w:szCs w:val="21"/>
-        </w:rPr>
-        <w:t xml:space="preserve">Now, to explain the remaining functions, I would request my friend Jaydeep to kindly take this ahead. </w:t>
-      </w:r>
-    </w:p>
-    <w:p>
-      <w:pPr>
-        <w:shd w:val="clear" w:color="auto" w:fill="FFFFFE"/>
-        <w:spacing w:after="0" w:line="285" w:lineRule="atLeast"/>
-        <w:rPr>
-          <w:rFonts w:eastAsia="Times New Roman" w:cstheme="minorHAnsi"/>
-          <w:sz w:val="21"/>
-          <w:szCs w:val="21"/>
-        </w:rPr>
-      </w:pPr>
     </w:p>
     <w:sectPr>
       <w:pgSz w:w="12240" w:h="15840"/>

</xml_diff>